<commit_message>
Q1, partB3,4 hesaplamalar dışında tamamlandı
</commit_message>
<xml_diff>
--- a/Project1/project1_report.docx
+++ b/Project1/project1_report.docx
@@ -30,8 +30,14 @@
     <w:p>
       <w:pPr>
         <w:pStyle w:val="TBal"/>
-      </w:pPr>
-      <w:r>
+        <w:rPr>
+          <w:lang w:val="en-US"/>
+        </w:rPr>
+      </w:pPr>
+      <w:r>
+        <w:rPr>
+          <w:lang w:val="en-US"/>
+        </w:rPr>
         <w:t>INDEX</w:t>
       </w:r>
     </w:p>
@@ -43,16 +49,25 @@
         </w:tabs>
         <w:rPr>
           <w:noProof/>
-          <w:lang w:eastAsia="tr-TR"/>
-        </w:rPr>
-      </w:pPr>
-      <w:r>
+          <w:lang w:val="en-US" w:eastAsia="tr-TR"/>
+        </w:rPr>
+      </w:pPr>
+      <w:r>
+        <w:rPr>
+          <w:lang w:val="en-US"/>
+        </w:rPr>
         <w:fldChar w:fldCharType="begin"/>
       </w:r>
       <w:r>
+        <w:rPr>
+          <w:lang w:val="en-US"/>
+        </w:rPr>
         <w:instrText xml:space="preserve"> TOC \o "1-3" \h \z \u </w:instrText>
       </w:r>
       <w:r>
+        <w:rPr>
+          <w:lang w:val="en-US"/>
+        </w:rPr>
         <w:fldChar w:fldCharType="separate"/>
       </w:r>
       <w:hyperlink w:anchor="_Toc509947393" w:history="1">
@@ -68,6 +83,7 @@
           <w:rPr>
             <w:noProof/>
             <w:webHidden/>
+            <w:lang w:val="en-US"/>
           </w:rPr>
           <w:tab/>
         </w:r>
@@ -75,6 +91,7 @@
           <w:rPr>
             <w:noProof/>
             <w:webHidden/>
+            <w:lang w:val="en-US"/>
           </w:rPr>
           <w:fldChar w:fldCharType="begin"/>
         </w:r>
@@ -82,6 +99,7 @@
           <w:rPr>
             <w:noProof/>
             <w:webHidden/>
+            <w:lang w:val="en-US"/>
           </w:rPr>
           <w:instrText xml:space="preserve"> PAGEREF _Toc509947393 \h </w:instrText>
         </w:r>
@@ -89,12 +107,14 @@
           <w:rPr>
             <w:noProof/>
             <w:webHidden/>
+            <w:lang w:val="en-US"/>
           </w:rPr>
         </w:r>
         <w:r>
           <w:rPr>
             <w:noProof/>
             <w:webHidden/>
+            <w:lang w:val="en-US"/>
           </w:rPr>
           <w:fldChar w:fldCharType="separate"/>
         </w:r>
@@ -102,6 +122,7 @@
           <w:rPr>
             <w:noProof/>
             <w:webHidden/>
+            <w:lang w:val="en-US"/>
           </w:rPr>
           <w:t>1</w:t>
         </w:r>
@@ -109,6 +130,7 @@
           <w:rPr>
             <w:noProof/>
             <w:webHidden/>
+            <w:lang w:val="en-US"/>
           </w:rPr>
           <w:fldChar w:fldCharType="end"/>
         </w:r>
@@ -123,7 +145,7 @@
         <w:rPr>
           <w:rFonts w:asciiTheme="minorHAnsi" w:eastAsiaTheme="minorEastAsia" w:hAnsiTheme="minorHAnsi" w:cstheme="minorBidi"/>
           <w:noProof/>
-          <w:lang w:eastAsia="tr-TR"/>
+          <w:lang w:val="en-US" w:eastAsia="tr-TR"/>
         </w:rPr>
       </w:pPr>
       <w:hyperlink w:anchor="_Toc509947394" w:history="1">
@@ -139,6 +161,7 @@
           <w:rPr>
             <w:noProof/>
             <w:webHidden/>
+            <w:lang w:val="en-US"/>
           </w:rPr>
           <w:tab/>
         </w:r>
@@ -146,6 +169,7 @@
           <w:rPr>
             <w:noProof/>
             <w:webHidden/>
+            <w:lang w:val="en-US"/>
           </w:rPr>
           <w:fldChar w:fldCharType="begin"/>
         </w:r>
@@ -153,6 +177,7 @@
           <w:rPr>
             <w:noProof/>
             <w:webHidden/>
+            <w:lang w:val="en-US"/>
           </w:rPr>
           <w:instrText xml:space="preserve"> PAGEREF _Toc509947394 \h </w:instrText>
         </w:r>
@@ -160,12 +185,14 @@
           <w:rPr>
             <w:noProof/>
             <w:webHidden/>
+            <w:lang w:val="en-US"/>
           </w:rPr>
         </w:r>
         <w:r>
           <w:rPr>
             <w:noProof/>
             <w:webHidden/>
+            <w:lang w:val="en-US"/>
           </w:rPr>
           <w:fldChar w:fldCharType="separate"/>
         </w:r>
@@ -173,6 +200,7 @@
           <w:rPr>
             <w:noProof/>
             <w:webHidden/>
+            <w:lang w:val="en-US"/>
           </w:rPr>
           <w:t>1</w:t>
         </w:r>
@@ -180,6 +208,7 @@
           <w:rPr>
             <w:noProof/>
             <w:webHidden/>
+            <w:lang w:val="en-US"/>
           </w:rPr>
           <w:fldChar w:fldCharType="end"/>
         </w:r>
@@ -193,7 +222,7 @@
         </w:tabs>
         <w:rPr>
           <w:noProof/>
-          <w:lang w:eastAsia="tr-TR"/>
+          <w:lang w:val="en-US" w:eastAsia="tr-TR"/>
         </w:rPr>
       </w:pPr>
       <w:hyperlink w:anchor="_Toc509947395" w:history="1">
@@ -209,6 +238,7 @@
           <w:rPr>
             <w:noProof/>
             <w:webHidden/>
+            <w:lang w:val="en-US"/>
           </w:rPr>
           <w:tab/>
         </w:r>
@@ -216,6 +246,7 @@
           <w:rPr>
             <w:noProof/>
             <w:webHidden/>
+            <w:lang w:val="en-US"/>
           </w:rPr>
           <w:fldChar w:fldCharType="begin"/>
         </w:r>
@@ -223,6 +254,7 @@
           <w:rPr>
             <w:noProof/>
             <w:webHidden/>
+            <w:lang w:val="en-US"/>
           </w:rPr>
           <w:instrText xml:space="preserve"> PAGEREF _Toc509947395 \h </w:instrText>
         </w:r>
@@ -230,12 +262,14 @@
           <w:rPr>
             <w:noProof/>
             <w:webHidden/>
+            <w:lang w:val="en-US"/>
           </w:rPr>
         </w:r>
         <w:r>
           <w:rPr>
             <w:noProof/>
             <w:webHidden/>
+            <w:lang w:val="en-US"/>
           </w:rPr>
           <w:fldChar w:fldCharType="separate"/>
         </w:r>
@@ -243,6 +277,7 @@
           <w:rPr>
             <w:noProof/>
             <w:webHidden/>
+            <w:lang w:val="en-US"/>
           </w:rPr>
           <w:t>1</w:t>
         </w:r>
@@ -250,6 +285,7 @@
           <w:rPr>
             <w:noProof/>
             <w:webHidden/>
+            <w:lang w:val="en-US"/>
           </w:rPr>
           <w:fldChar w:fldCharType="end"/>
         </w:r>
@@ -263,7 +299,7 @@
         </w:tabs>
         <w:rPr>
           <w:noProof/>
-          <w:lang w:eastAsia="tr-TR"/>
+          <w:lang w:val="en-US" w:eastAsia="tr-TR"/>
         </w:rPr>
       </w:pPr>
       <w:hyperlink w:anchor="_Toc509947396" w:history="1">
@@ -279,6 +315,7 @@
           <w:rPr>
             <w:noProof/>
             <w:webHidden/>
+            <w:lang w:val="en-US"/>
           </w:rPr>
           <w:tab/>
         </w:r>
@@ -286,6 +323,7 @@
           <w:rPr>
             <w:noProof/>
             <w:webHidden/>
+            <w:lang w:val="en-US"/>
           </w:rPr>
           <w:fldChar w:fldCharType="begin"/>
         </w:r>
@@ -293,6 +331,7 @@
           <w:rPr>
             <w:noProof/>
             <w:webHidden/>
+            <w:lang w:val="en-US"/>
           </w:rPr>
           <w:instrText xml:space="preserve"> PAGEREF _Toc509947396 \h </w:instrText>
         </w:r>
@@ -300,12 +339,14 @@
           <w:rPr>
             <w:noProof/>
             <w:webHidden/>
+            <w:lang w:val="en-US"/>
           </w:rPr>
         </w:r>
         <w:r>
           <w:rPr>
             <w:noProof/>
             <w:webHidden/>
+            <w:lang w:val="en-US"/>
           </w:rPr>
           <w:fldChar w:fldCharType="separate"/>
         </w:r>
@@ -313,6 +354,7 @@
           <w:rPr>
             <w:noProof/>
             <w:webHidden/>
+            <w:lang w:val="en-US"/>
           </w:rPr>
           <w:t>2</w:t>
         </w:r>
@@ -320,6 +362,7 @@
           <w:rPr>
             <w:noProof/>
             <w:webHidden/>
+            <w:lang w:val="en-US"/>
           </w:rPr>
           <w:fldChar w:fldCharType="end"/>
         </w:r>
@@ -333,7 +376,7 @@
         </w:tabs>
         <w:rPr>
           <w:noProof/>
-          <w:lang w:eastAsia="tr-TR"/>
+          <w:lang w:val="en-US" w:eastAsia="tr-TR"/>
         </w:rPr>
       </w:pPr>
       <w:hyperlink w:anchor="_Toc509947397" w:history="1">
@@ -349,6 +392,7 @@
           <w:rPr>
             <w:noProof/>
             <w:webHidden/>
+            <w:lang w:val="en-US"/>
           </w:rPr>
           <w:tab/>
         </w:r>
@@ -356,6 +400,7 @@
           <w:rPr>
             <w:noProof/>
             <w:webHidden/>
+            <w:lang w:val="en-US"/>
           </w:rPr>
           <w:fldChar w:fldCharType="begin"/>
         </w:r>
@@ -363,6 +408,7 @@
           <w:rPr>
             <w:noProof/>
             <w:webHidden/>
+            <w:lang w:val="en-US"/>
           </w:rPr>
           <w:instrText xml:space="preserve"> PAGEREF _Toc509947397 \h </w:instrText>
         </w:r>
@@ -370,12 +416,14 @@
           <w:rPr>
             <w:noProof/>
             <w:webHidden/>
+            <w:lang w:val="en-US"/>
           </w:rPr>
         </w:r>
         <w:r>
           <w:rPr>
             <w:noProof/>
             <w:webHidden/>
+            <w:lang w:val="en-US"/>
           </w:rPr>
           <w:fldChar w:fldCharType="separate"/>
         </w:r>
@@ -383,6 +431,7 @@
           <w:rPr>
             <w:noProof/>
             <w:webHidden/>
+            <w:lang w:val="en-US"/>
           </w:rPr>
           <w:t>4</w:t>
         </w:r>
@@ -390,6 +439,7 @@
           <w:rPr>
             <w:noProof/>
             <w:webHidden/>
+            <w:lang w:val="en-US"/>
           </w:rPr>
           <w:fldChar w:fldCharType="end"/>
         </w:r>
@@ -403,7 +453,7 @@
         </w:tabs>
         <w:rPr>
           <w:noProof/>
-          <w:lang w:eastAsia="tr-TR"/>
+          <w:lang w:val="en-US" w:eastAsia="tr-TR"/>
         </w:rPr>
       </w:pPr>
       <w:hyperlink w:anchor="_Toc509947398" w:history="1">
@@ -419,6 +469,7 @@
           <w:rPr>
             <w:noProof/>
             <w:webHidden/>
+            <w:lang w:val="en-US"/>
           </w:rPr>
           <w:tab/>
         </w:r>
@@ -426,6 +477,7 @@
           <w:rPr>
             <w:noProof/>
             <w:webHidden/>
+            <w:lang w:val="en-US"/>
           </w:rPr>
           <w:fldChar w:fldCharType="begin"/>
         </w:r>
@@ -433,6 +485,7 @@
           <w:rPr>
             <w:noProof/>
             <w:webHidden/>
+            <w:lang w:val="en-US"/>
           </w:rPr>
           <w:instrText xml:space="preserve"> PAGEREF _Toc509947398 \h </w:instrText>
         </w:r>
@@ -440,12 +493,14 @@
           <w:rPr>
             <w:noProof/>
             <w:webHidden/>
+            <w:lang w:val="en-US"/>
           </w:rPr>
         </w:r>
         <w:r>
           <w:rPr>
             <w:noProof/>
             <w:webHidden/>
+            <w:lang w:val="en-US"/>
           </w:rPr>
           <w:fldChar w:fldCharType="separate"/>
         </w:r>
@@ -453,6 +508,7 @@
           <w:rPr>
             <w:noProof/>
             <w:webHidden/>
+            <w:lang w:val="en-US"/>
           </w:rPr>
           <w:t>7</w:t>
         </w:r>
@@ -460,6 +516,7 @@
           <w:rPr>
             <w:noProof/>
             <w:webHidden/>
+            <w:lang w:val="en-US"/>
           </w:rPr>
           <w:fldChar w:fldCharType="end"/>
         </w:r>
@@ -473,7 +530,7 @@
         </w:tabs>
         <w:rPr>
           <w:noProof/>
-          <w:lang w:eastAsia="tr-TR"/>
+          <w:lang w:val="en-US" w:eastAsia="tr-TR"/>
         </w:rPr>
       </w:pPr>
       <w:hyperlink w:anchor="_Toc509947399" w:history="1">
@@ -489,6 +546,7 @@
           <w:rPr>
             <w:noProof/>
             <w:webHidden/>
+            <w:lang w:val="en-US"/>
           </w:rPr>
           <w:tab/>
         </w:r>
@@ -496,6 +554,7 @@
           <w:rPr>
             <w:noProof/>
             <w:webHidden/>
+            <w:lang w:val="en-US"/>
           </w:rPr>
           <w:fldChar w:fldCharType="begin"/>
         </w:r>
@@ -503,6 +562,7 @@
           <w:rPr>
             <w:noProof/>
             <w:webHidden/>
+            <w:lang w:val="en-US"/>
           </w:rPr>
           <w:instrText xml:space="preserve"> PAGEREF _Toc509947399 \h </w:instrText>
         </w:r>
@@ -510,12 +570,14 @@
           <w:rPr>
             <w:noProof/>
             <w:webHidden/>
+            <w:lang w:val="en-US"/>
           </w:rPr>
         </w:r>
         <w:r>
           <w:rPr>
             <w:noProof/>
             <w:webHidden/>
+            <w:lang w:val="en-US"/>
           </w:rPr>
           <w:fldChar w:fldCharType="separate"/>
         </w:r>
@@ -523,6 +585,7 @@
           <w:rPr>
             <w:noProof/>
             <w:webHidden/>
+            <w:lang w:val="en-US"/>
           </w:rPr>
           <w:t>7</w:t>
         </w:r>
@@ -530,6 +593,7 @@
           <w:rPr>
             <w:noProof/>
             <w:webHidden/>
+            <w:lang w:val="en-US"/>
           </w:rPr>
           <w:fldChar w:fldCharType="end"/>
         </w:r>
@@ -544,7 +608,7 @@
         <w:rPr>
           <w:rFonts w:asciiTheme="minorHAnsi" w:eastAsiaTheme="minorEastAsia" w:hAnsiTheme="minorHAnsi" w:cstheme="minorBidi"/>
           <w:noProof/>
-          <w:lang w:eastAsia="tr-TR"/>
+          <w:lang w:val="en-US" w:eastAsia="tr-TR"/>
         </w:rPr>
       </w:pPr>
       <w:hyperlink w:anchor="_Toc509947400" w:history="1">
@@ -560,6 +624,7 @@
           <w:rPr>
             <w:noProof/>
             <w:webHidden/>
+            <w:lang w:val="en-US"/>
           </w:rPr>
           <w:tab/>
         </w:r>
@@ -567,6 +632,7 @@
           <w:rPr>
             <w:noProof/>
             <w:webHidden/>
+            <w:lang w:val="en-US"/>
           </w:rPr>
           <w:fldChar w:fldCharType="begin"/>
         </w:r>
@@ -574,6 +640,7 @@
           <w:rPr>
             <w:noProof/>
             <w:webHidden/>
+            <w:lang w:val="en-US"/>
           </w:rPr>
           <w:instrText xml:space="preserve"> PAGEREF _Toc509947400 \h </w:instrText>
         </w:r>
@@ -581,12 +648,14 @@
           <w:rPr>
             <w:noProof/>
             <w:webHidden/>
+            <w:lang w:val="en-US"/>
           </w:rPr>
         </w:r>
         <w:r>
           <w:rPr>
             <w:noProof/>
             <w:webHidden/>
+            <w:lang w:val="en-US"/>
           </w:rPr>
           <w:fldChar w:fldCharType="separate"/>
         </w:r>
@@ -594,6 +663,7 @@
           <w:rPr>
             <w:noProof/>
             <w:webHidden/>
+            <w:lang w:val="en-US"/>
           </w:rPr>
           <w:t>8</w:t>
         </w:r>
@@ -601,6 +671,7 @@
           <w:rPr>
             <w:noProof/>
             <w:webHidden/>
+            <w:lang w:val="en-US"/>
           </w:rPr>
           <w:fldChar w:fldCharType="end"/>
         </w:r>
@@ -614,7 +685,7 @@
         </w:tabs>
         <w:rPr>
           <w:noProof/>
-          <w:lang w:eastAsia="tr-TR"/>
+          <w:lang w:val="en-US" w:eastAsia="tr-TR"/>
         </w:rPr>
       </w:pPr>
       <w:hyperlink w:anchor="_Toc509947401" w:history="1">
@@ -630,6 +701,7 @@
           <w:rPr>
             <w:noProof/>
             <w:webHidden/>
+            <w:lang w:val="en-US"/>
           </w:rPr>
           <w:tab/>
         </w:r>
@@ -637,6 +709,7 @@
           <w:rPr>
             <w:noProof/>
             <w:webHidden/>
+            <w:lang w:val="en-US"/>
           </w:rPr>
           <w:fldChar w:fldCharType="begin"/>
         </w:r>
@@ -644,6 +717,7 @@
           <w:rPr>
             <w:noProof/>
             <w:webHidden/>
+            <w:lang w:val="en-US"/>
           </w:rPr>
           <w:instrText xml:space="preserve"> PAGEREF _Toc509947401 \h </w:instrText>
         </w:r>
@@ -651,12 +725,14 @@
           <w:rPr>
             <w:noProof/>
             <w:webHidden/>
+            <w:lang w:val="en-US"/>
           </w:rPr>
         </w:r>
         <w:r>
           <w:rPr>
             <w:noProof/>
             <w:webHidden/>
+            <w:lang w:val="en-US"/>
           </w:rPr>
           <w:fldChar w:fldCharType="separate"/>
         </w:r>
@@ -664,6 +740,7 @@
           <w:rPr>
             <w:noProof/>
             <w:webHidden/>
+            <w:lang w:val="en-US"/>
           </w:rPr>
           <w:t>8</w:t>
         </w:r>
@@ -671,6 +748,7 @@
           <w:rPr>
             <w:noProof/>
             <w:webHidden/>
+            <w:lang w:val="en-US"/>
           </w:rPr>
           <w:fldChar w:fldCharType="end"/>
         </w:r>
@@ -685,7 +763,7 @@
         <w:rPr>
           <w:rFonts w:asciiTheme="minorHAnsi" w:eastAsiaTheme="minorEastAsia" w:hAnsiTheme="minorHAnsi" w:cstheme="minorBidi"/>
           <w:noProof/>
-          <w:lang w:eastAsia="tr-TR"/>
+          <w:lang w:val="en-US" w:eastAsia="tr-TR"/>
         </w:rPr>
       </w:pPr>
       <w:hyperlink w:anchor="_Toc509947402" w:history="1">
@@ -701,6 +779,7 @@
           <w:rPr>
             <w:noProof/>
             <w:webHidden/>
+            <w:lang w:val="en-US"/>
           </w:rPr>
           <w:tab/>
         </w:r>
@@ -708,6 +787,7 @@
           <w:rPr>
             <w:noProof/>
             <w:webHidden/>
+            <w:lang w:val="en-US"/>
           </w:rPr>
           <w:fldChar w:fldCharType="begin"/>
         </w:r>
@@ -715,6 +795,7 @@
           <w:rPr>
             <w:noProof/>
             <w:webHidden/>
+            <w:lang w:val="en-US"/>
           </w:rPr>
           <w:instrText xml:space="preserve"> PAGEREF _Toc509947402 \h </w:instrText>
         </w:r>
@@ -722,12 +803,14 @@
           <w:rPr>
             <w:noProof/>
             <w:webHidden/>
+            <w:lang w:val="en-US"/>
           </w:rPr>
         </w:r>
         <w:r>
           <w:rPr>
             <w:noProof/>
             <w:webHidden/>
+            <w:lang w:val="en-US"/>
           </w:rPr>
           <w:fldChar w:fldCharType="separate"/>
         </w:r>
@@ -735,6 +818,7 @@
           <w:rPr>
             <w:noProof/>
             <w:webHidden/>
+            <w:lang w:val="en-US"/>
           </w:rPr>
           <w:t>9</w:t>
         </w:r>
@@ -742,22 +826,67 @@
           <w:rPr>
             <w:noProof/>
             <w:webHidden/>
+            <w:lang w:val="en-US"/>
           </w:rPr>
           <w:fldChar w:fldCharType="end"/>
         </w:r>
       </w:hyperlink>
     </w:p>
     <w:p>
-      <w:r>
+      <w:pPr>
+        <w:rPr>
+          <w:lang w:val="en-US"/>
+        </w:rPr>
+      </w:pPr>
+      <w:r>
+        <w:rPr>
+          <w:lang w:val="en-US"/>
+        </w:rPr>
         <w:fldChar w:fldCharType="end"/>
       </w:r>
     </w:p>
-    <w:p/>
-    <w:p/>
-    <w:p/>
-    <w:p/>
-    <w:p/>
-    <w:p/>
+    <w:p>
+      <w:pPr>
+        <w:rPr>
+          <w:lang w:val="en-US"/>
+        </w:rPr>
+      </w:pPr>
+    </w:p>
+    <w:p>
+      <w:pPr>
+        <w:rPr>
+          <w:lang w:val="en-US"/>
+        </w:rPr>
+      </w:pPr>
+    </w:p>
+    <w:p>
+      <w:pPr>
+        <w:rPr>
+          <w:lang w:val="en-US"/>
+        </w:rPr>
+      </w:pPr>
+    </w:p>
+    <w:p>
+      <w:pPr>
+        <w:rPr>
+          <w:lang w:val="en-US"/>
+        </w:rPr>
+      </w:pPr>
+    </w:p>
+    <w:p>
+      <w:pPr>
+        <w:rPr>
+          <w:lang w:val="en-US"/>
+        </w:rPr>
+      </w:pPr>
+    </w:p>
+    <w:p>
+      <w:pPr>
+        <w:rPr>
+          <w:lang w:val="en-US"/>
+        </w:rPr>
+      </w:pPr>
+    </w:p>
     <w:p>
       <w:pPr>
         <w:pStyle w:val="Balk1"/>
@@ -2056,11 +2185,14 @@
     <w:p>
       <w:pPr>
         <w:keepNext/>
+        <w:rPr>
+          <w:lang w:val="en-US"/>
+        </w:rPr>
       </w:pPr>
       <w:r>
         <w:rPr>
           <w:noProof/>
-          <w:lang w:eastAsia="tr-TR"/>
+          <w:lang w:val="en-US" w:eastAsia="tr-TR"/>
         </w:rPr>
         <w:lastRenderedPageBreak/>
         <w:drawing>
@@ -2122,24 +2254,28 @@
       <w:r>
         <w:rPr>
           <w:sz w:val="16"/>
+          <w:lang w:val="en-US"/>
         </w:rPr>
         <w:t xml:space="preserve">Figure  </w:t>
       </w:r>
       <w:r>
         <w:rPr>
           <w:sz w:val="16"/>
+          <w:lang w:val="en-US"/>
         </w:rPr>
         <w:fldChar w:fldCharType="begin"/>
       </w:r>
       <w:r>
         <w:rPr>
           <w:sz w:val="16"/>
+          <w:lang w:val="en-US"/>
         </w:rPr>
         <w:instrText xml:space="preserve"> SEQ Figure_ \* ARABIC </w:instrText>
       </w:r>
       <w:r>
         <w:rPr>
           <w:sz w:val="16"/>
+          <w:lang w:val="en-US"/>
         </w:rPr>
         <w:fldChar w:fldCharType="separate"/>
       </w:r>
@@ -2147,12 +2283,14 @@
         <w:rPr>
           <w:noProof/>
           <w:sz w:val="16"/>
+          <w:lang w:val="en-US"/>
         </w:rPr>
         <w:t>1</w:t>
       </w:r>
       <w:r>
         <w:rPr>
           <w:sz w:val="16"/>
+          <w:lang w:val="en-US"/>
         </w:rPr>
         <w:fldChar w:fldCharType="end"/>
       </w:r>
@@ -2160,11 +2298,14 @@
     <w:p>
       <w:pPr>
         <w:keepNext/>
+        <w:rPr>
+          <w:lang w:val="en-US"/>
+        </w:rPr>
       </w:pPr>
       <w:r>
         <w:rPr>
           <w:noProof/>
-          <w:lang w:eastAsia="tr-TR"/>
+          <w:lang w:val="en-US" w:eastAsia="tr-TR"/>
         </w:rPr>
         <w:drawing>
           <wp:inline distT="0" distB="0" distL="0" distR="0">
@@ -2221,16 +2362,42 @@
         </w:rPr>
       </w:pPr>
       <w:r>
+        <w:rPr>
+          <w:lang w:val="en-US"/>
+        </w:rPr>
         <w:t xml:space="preserve">Figure  </w:t>
       </w:r>
-      <w:fldSimple w:instr=" SEQ Figure_ \* ARABIC ">
-        <w:r>
-          <w:rPr>
-            <w:noProof/>
-          </w:rPr>
-          <w:t>2</w:t>
-        </w:r>
-      </w:fldSimple>
+      <w:r>
+        <w:rPr>
+          <w:lang w:val="en-US"/>
+        </w:rPr>
+        <w:fldChar w:fldCharType="begin"/>
+      </w:r>
+      <w:r>
+        <w:rPr>
+          <w:lang w:val="en-US"/>
+        </w:rPr>
+        <w:instrText xml:space="preserve"> SEQ Figure_ \* ARABIC </w:instrText>
+      </w:r>
+      <w:r>
+        <w:rPr>
+          <w:lang w:val="en-US"/>
+        </w:rPr>
+        <w:fldChar w:fldCharType="separate"/>
+      </w:r>
+      <w:r>
+        <w:rPr>
+          <w:noProof/>
+          <w:lang w:val="en-US"/>
+        </w:rPr>
+        <w:t>2</w:t>
+      </w:r>
+      <w:r>
+        <w:rPr>
+          <w:lang w:val="en-US"/>
+        </w:rPr>
+        <w:fldChar w:fldCharType="end"/>
+      </w:r>
     </w:p>
     <w:p>
       <w:pPr>
@@ -3248,11 +3415,14 @@
     <w:p>
       <w:pPr>
         <w:keepNext/>
+        <w:rPr>
+          <w:lang w:val="en-US"/>
+        </w:rPr>
       </w:pPr>
       <w:r>
         <w:rPr>
           <w:noProof/>
-          <w:lang w:eastAsia="tr-TR"/>
+          <w:lang w:val="en-US" w:eastAsia="tr-TR"/>
         </w:rPr>
         <w:lastRenderedPageBreak/>
         <w:drawing>
@@ -3310,25 +3480,54 @@
         </w:rPr>
       </w:pPr>
       <w:r>
+        <w:rPr>
+          <w:lang w:val="en-US"/>
+        </w:rPr>
         <w:t xml:space="preserve">Figure  </w:t>
       </w:r>
-      <w:fldSimple w:instr=" SEQ Figure_ \* ARABIC ">
-        <w:r>
-          <w:rPr>
-            <w:noProof/>
-          </w:rPr>
-          <w:t>3</w:t>
-        </w:r>
-      </w:fldSimple>
+      <w:r>
+        <w:rPr>
+          <w:lang w:val="en-US"/>
+        </w:rPr>
+        <w:fldChar w:fldCharType="begin"/>
+      </w:r>
+      <w:r>
+        <w:rPr>
+          <w:lang w:val="en-US"/>
+        </w:rPr>
+        <w:instrText xml:space="preserve"> SEQ Figure_ \* ARABIC </w:instrText>
+      </w:r>
+      <w:r>
+        <w:rPr>
+          <w:lang w:val="en-US"/>
+        </w:rPr>
+        <w:fldChar w:fldCharType="separate"/>
+      </w:r>
+      <w:r>
+        <w:rPr>
+          <w:noProof/>
+          <w:lang w:val="en-US"/>
+        </w:rPr>
+        <w:t>3</w:t>
+      </w:r>
+      <w:r>
+        <w:rPr>
+          <w:lang w:val="en-US"/>
+        </w:rPr>
+        <w:fldChar w:fldCharType="end"/>
+      </w:r>
     </w:p>
     <w:p>
       <w:pPr>
         <w:keepNext/>
+        <w:rPr>
+          <w:lang w:val="en-US"/>
+        </w:rPr>
       </w:pPr>
       <w:r>
         <w:rPr>
           <w:noProof/>
-          <w:lang w:eastAsia="tr-TR"/>
+          <w:lang w:val="en-US" w:eastAsia="tr-TR"/>
         </w:rPr>
         <w:drawing>
           <wp:inline distT="0" distB="0" distL="0" distR="0">
@@ -3385,16 +3584,42 @@
         </w:rPr>
       </w:pPr>
       <w:r>
+        <w:rPr>
+          <w:lang w:val="en-US"/>
+        </w:rPr>
         <w:t xml:space="preserve">Figure  </w:t>
       </w:r>
-      <w:fldSimple w:instr=" SEQ Figure_ \* ARABIC ">
-        <w:r>
-          <w:rPr>
-            <w:noProof/>
-          </w:rPr>
-          <w:t>4</w:t>
-        </w:r>
-      </w:fldSimple>
+      <w:r>
+        <w:rPr>
+          <w:lang w:val="en-US"/>
+        </w:rPr>
+        <w:fldChar w:fldCharType="begin"/>
+      </w:r>
+      <w:r>
+        <w:rPr>
+          <w:lang w:val="en-US"/>
+        </w:rPr>
+        <w:instrText xml:space="preserve"> SEQ Figure_ \* ARABIC </w:instrText>
+      </w:r>
+      <w:r>
+        <w:rPr>
+          <w:lang w:val="en-US"/>
+        </w:rPr>
+        <w:fldChar w:fldCharType="separate"/>
+      </w:r>
+      <w:r>
+        <w:rPr>
+          <w:noProof/>
+          <w:lang w:val="en-US"/>
+        </w:rPr>
+        <w:t>4</w:t>
+      </w:r>
+      <w:r>
+        <w:rPr>
+          <w:lang w:val="en-US"/>
+        </w:rPr>
+        <w:fldChar w:fldCharType="end"/>
+      </w:r>
     </w:p>
     <w:p>
       <w:pPr>
@@ -3853,14 +4078,6 @@
           <w:lang w:val="en-US"/>
         </w:rPr>
         <w:br/>
-      </w:r>
-      <w:r>
-        <w:rPr>
-          <w:noProof w:val="0"/>
-          <w:color w:val="000000"/>
-          <w:lang w:val="en-US"/>
-        </w:rPr>
-        <w:br/>
         <w:t>area_window= 2*pi*core_inner_r;</w:t>
       </w:r>
       <w:r>
@@ -4034,29 +4251,25 @@
           <w:lang w:val="en-US"/>
         </w:rPr>
         <w:br/>
-      </w:r>
-      <w:r>
-        <w:rPr>
-          <w:noProof w:val="0"/>
-          <w:lang w:val="en-US"/>
-        </w:rPr>
-        <w:br/>
-        <w:t xml:space="preserve">   8.5178e-10</w:t>
-      </w:r>
-      <w:r>
-        <w:rPr>
-          <w:noProof w:val="0"/>
-          <w:lang w:val="en-US"/>
-        </w:rPr>
-        <w:br/>
-      </w:r>
-      <w:r>
-        <w:rPr>
-          <w:noProof w:val="0"/>
-          <w:lang w:val="en-US"/>
-        </w:rPr>
-        <w:br/>
-      </w:r>
+        <w:t xml:space="preserve"> </w:t>
+      </w:r>
+      <w:r>
+        <w:rPr>
+          <w:noProof w:val="0"/>
+          <w:lang w:val="en-US"/>
+        </w:rPr>
+        <w:tab/>
+        <w:t>8.5178e-10</w:t>
+      </w:r>
+    </w:p>
+    <w:p>
+      <w:pPr>
+        <w:pStyle w:val="MATLABOutput"/>
+        <w:rPr>
+          <w:noProof w:val="0"/>
+          <w:lang w:val="en-US"/>
+        </w:rPr>
+      </w:pPr>
       <w:r>
         <w:rPr>
           <w:noProof w:val="0"/>
@@ -4077,15 +4290,21 @@
           <w:noProof w:val="0"/>
           <w:lang w:val="en-US"/>
         </w:rPr>
-        <w:br/>
-      </w:r>
-      <w:r>
-        <w:rPr>
-          <w:noProof w:val="0"/>
-          <w:lang w:val="en-US"/>
-        </w:rPr>
-        <w:lastRenderedPageBreak/>
-        <w:t xml:space="preserve">   3.4298e-05</w:t>
+        <w:t xml:space="preserve"> </w:t>
+      </w:r>
+      <w:r>
+        <w:rPr>
+          <w:noProof w:val="0"/>
+          <w:lang w:val="en-US"/>
+        </w:rPr>
+        <w:tab/>
+      </w:r>
+      <w:r>
+        <w:rPr>
+          <w:noProof w:val="0"/>
+          <w:lang w:val="en-US"/>
+        </w:rPr>
+        <w:t>3.4298e-05</w:t>
       </w:r>
       <w:r>
         <w:rPr>
@@ -4111,6 +4330,7 @@
           <w:sz w:val="24"/>
           <w:lang w:val="en-US"/>
         </w:rPr>
+        <w:lastRenderedPageBreak/>
         <w:t>Part B</w:t>
       </w:r>
       <w:bookmarkEnd w:id="12"/>
@@ -4161,11 +4381,14 @@
     <w:p>
       <w:pPr>
         <w:keepNext/>
+        <w:rPr>
+          <w:lang w:val="en-US"/>
+        </w:rPr>
       </w:pPr>
       <w:r>
         <w:rPr>
           <w:noProof/>
-          <w:lang w:eastAsia="tr-TR"/>
+          <w:lang w:val="en-US" w:eastAsia="tr-TR"/>
         </w:rPr>
         <w:drawing>
           <wp:inline distT="0" distB="0" distL="0" distR="0">
@@ -4222,25 +4445,54 @@
         </w:rPr>
       </w:pPr>
       <w:r>
+        <w:rPr>
+          <w:lang w:val="en-US"/>
+        </w:rPr>
         <w:t xml:space="preserve">Figure  </w:t>
       </w:r>
-      <w:fldSimple w:instr=" SEQ Figure_ \* ARABIC ">
-        <w:r>
-          <w:rPr>
-            <w:noProof/>
-          </w:rPr>
-          <w:t>5</w:t>
-        </w:r>
-      </w:fldSimple>
+      <w:r>
+        <w:rPr>
+          <w:lang w:val="en-US"/>
+        </w:rPr>
+        <w:fldChar w:fldCharType="begin"/>
+      </w:r>
+      <w:r>
+        <w:rPr>
+          <w:lang w:val="en-US"/>
+        </w:rPr>
+        <w:instrText xml:space="preserve"> SEQ Figure_ \* ARABIC </w:instrText>
+      </w:r>
+      <w:r>
+        <w:rPr>
+          <w:lang w:val="en-US"/>
+        </w:rPr>
+        <w:fldChar w:fldCharType="separate"/>
+      </w:r>
+      <w:r>
+        <w:rPr>
+          <w:noProof/>
+          <w:lang w:val="en-US"/>
+        </w:rPr>
+        <w:t>5</w:t>
+      </w:r>
+      <w:r>
+        <w:rPr>
+          <w:lang w:val="en-US"/>
+        </w:rPr>
+        <w:fldChar w:fldCharType="end"/>
+      </w:r>
     </w:p>
     <w:p>
       <w:pPr>
         <w:keepNext/>
+        <w:rPr>
+          <w:lang w:val="en-US"/>
+        </w:rPr>
       </w:pPr>
       <w:r>
         <w:rPr>
           <w:noProof/>
-          <w:lang w:eastAsia="tr-TR"/>
+          <w:lang w:val="en-US" w:eastAsia="tr-TR"/>
         </w:rPr>
         <w:lastRenderedPageBreak/>
         <w:drawing>
@@ -4298,16 +4550,42 @@
         </w:rPr>
       </w:pPr>
       <w:r>
+        <w:rPr>
+          <w:lang w:val="en-US"/>
+        </w:rPr>
         <w:t xml:space="preserve">Figure  </w:t>
       </w:r>
-      <w:fldSimple w:instr=" SEQ Figure_ \* ARABIC ">
-        <w:r>
-          <w:rPr>
-            <w:noProof/>
-          </w:rPr>
-          <w:t>6</w:t>
-        </w:r>
-      </w:fldSimple>
+      <w:r>
+        <w:rPr>
+          <w:lang w:val="en-US"/>
+        </w:rPr>
+        <w:fldChar w:fldCharType="begin"/>
+      </w:r>
+      <w:r>
+        <w:rPr>
+          <w:lang w:val="en-US"/>
+        </w:rPr>
+        <w:instrText xml:space="preserve"> SEQ Figure_ \* ARABIC </w:instrText>
+      </w:r>
+      <w:r>
+        <w:rPr>
+          <w:lang w:val="en-US"/>
+        </w:rPr>
+        <w:fldChar w:fldCharType="separate"/>
+      </w:r>
+      <w:r>
+        <w:rPr>
+          <w:noProof/>
+          <w:lang w:val="en-US"/>
+        </w:rPr>
+        <w:t>6</w:t>
+      </w:r>
+      <w:r>
+        <w:rPr>
+          <w:lang w:val="en-US"/>
+        </w:rPr>
+        <w:fldChar w:fldCharType="end"/>
+      </w:r>
     </w:p>
     <w:p>
       <w:pPr>
@@ -4356,11 +4634,14 @@
     <w:p>
       <w:pPr>
         <w:keepNext/>
+        <w:rPr>
+          <w:lang w:val="en-US"/>
+        </w:rPr>
       </w:pPr>
       <w:r>
         <w:rPr>
           <w:noProof/>
-          <w:lang w:eastAsia="tr-TR"/>
+          <w:lang w:val="en-US" w:eastAsia="tr-TR"/>
         </w:rPr>
         <w:drawing>
           <wp:inline distT="0" distB="0" distL="0" distR="0">
@@ -4417,16 +4698,42 @@
         </w:rPr>
       </w:pPr>
       <w:r>
+        <w:rPr>
+          <w:lang w:val="en-US"/>
+        </w:rPr>
         <w:t xml:space="preserve">Figure  </w:t>
       </w:r>
-      <w:fldSimple w:instr=" SEQ Figure_ \* ARABIC ">
-        <w:r>
-          <w:rPr>
-            <w:noProof/>
-          </w:rPr>
-          <w:t>7</w:t>
-        </w:r>
-      </w:fldSimple>
+      <w:r>
+        <w:rPr>
+          <w:lang w:val="en-US"/>
+        </w:rPr>
+        <w:fldChar w:fldCharType="begin"/>
+      </w:r>
+      <w:r>
+        <w:rPr>
+          <w:lang w:val="en-US"/>
+        </w:rPr>
+        <w:instrText xml:space="preserve"> SEQ Figure_ \* ARABIC </w:instrText>
+      </w:r>
+      <w:r>
+        <w:rPr>
+          <w:lang w:val="en-US"/>
+        </w:rPr>
+        <w:fldChar w:fldCharType="separate"/>
+      </w:r>
+      <w:r>
+        <w:rPr>
+          <w:noProof/>
+          <w:lang w:val="en-US"/>
+        </w:rPr>
+        <w:t>7</w:t>
+      </w:r>
+      <w:r>
+        <w:rPr>
+          <w:lang w:val="en-US"/>
+        </w:rPr>
+        <w:fldChar w:fldCharType="end"/>
+      </w:r>
     </w:p>
     <w:p>
       <w:pPr>
@@ -4441,19 +4748,21 @@
       <w:pPr>
         <w:keepNext/>
         <w:jc w:val="center"/>
-      </w:pPr>
-      <w:r>
-        <w:rPr>
-          <w:rFonts w:ascii="Times New Roman" w:hAnsi="Times New Roman"/>
+        <w:rPr>
+          <w:lang w:val="en-US"/>
+        </w:rPr>
+      </w:pPr>
+      <w:r>
+        <w:rPr>
           <w:noProof/>
-          <w:lang w:eastAsia="tr-TR"/>
+          <w:lang w:val="en-US" w:eastAsia="tr-TR"/>
         </w:rPr>
         <w:lastRenderedPageBreak/>
         <w:drawing>
           <wp:inline distT="0" distB="0" distL="0" distR="0">
-            <wp:extent cx="2076450" cy="1670050"/>
+            <wp:extent cx="2667000" cy="1238250"/>
             <wp:effectExtent l="19050" t="0" r="0" b="0"/>
-            <wp:docPr id="33" name="Resim 33"/>
+            <wp:docPr id="50" name="Resim 50"/>
             <wp:cNvGraphicFramePr>
               <a:graphicFrameLocks xmlns:a="http://schemas.openxmlformats.org/drawingml/2006/main" noChangeAspect="1"/>
             </wp:cNvGraphicFramePr>
@@ -4461,7 +4770,7 @@
               <a:graphicData uri="http://schemas.openxmlformats.org/drawingml/2006/picture">
                 <pic:pic xmlns:pic="http://schemas.openxmlformats.org/drawingml/2006/picture">
                   <pic:nvPicPr>
-                    <pic:cNvPr id="0" name="Picture 33"/>
+                    <pic:cNvPr id="0" name="Picture 50"/>
                     <pic:cNvPicPr>
                       <a:picLocks noChangeAspect="1" noChangeArrowheads="1"/>
                     </pic:cNvPicPr>
@@ -4476,7 +4785,7 @@
                   <pic:spPr bwMode="auto">
                     <a:xfrm>
                       <a:off x="0" y="0"/>
-                      <a:ext cx="2076450" cy="1670050"/>
+                      <a:ext cx="2667000" cy="1238250"/>
                     </a:xfrm>
                     <a:prstGeom prst="rect">
                       <a:avLst/>
@@ -4500,28 +4809,443 @@
       <w:pPr>
         <w:pStyle w:val="ResimYazs"/>
         <w:jc w:val="center"/>
-      </w:pPr>
-      <w:r>
+        <w:rPr>
+          <w:lang w:val="en-US"/>
+        </w:rPr>
+      </w:pPr>
+      <w:r>
+        <w:rPr>
+          <w:lang w:val="en-US"/>
+        </w:rPr>
         <w:t xml:space="preserve">Figure  </w:t>
       </w:r>
+      <w:r>
+        <w:rPr>
+          <w:lang w:val="en-US"/>
+        </w:rPr>
+        <w:fldChar w:fldCharType="begin"/>
+      </w:r>
+      <w:r>
+        <w:rPr>
+          <w:lang w:val="en-US"/>
+        </w:rPr>
+        <w:instrText xml:space="preserve"> SEQ Figure_ \* ARABIC </w:instrText>
+      </w:r>
+      <w:r>
+        <w:rPr>
+          <w:lang w:val="en-US"/>
+        </w:rPr>
+        <w:fldChar w:fldCharType="separate"/>
+      </w:r>
+      <w:r>
+        <w:rPr>
+          <w:noProof/>
+          <w:lang w:val="en-US"/>
+        </w:rPr>
+        <w:t>8</w:t>
+      </w:r>
+      <w:r>
+        <w:rPr>
+          <w:lang w:val="en-US"/>
+        </w:rPr>
+        <w:fldChar w:fldCharType="end"/>
+      </w:r>
+      <w:r>
+        <w:rPr>
+          <w:lang w:val="en-US"/>
+        </w:rPr>
+        <w:t>.</w:t>
+      </w:r>
+      <w:r>
+        <w:rPr>
+          <w:lang w:val="en-US"/>
+        </w:rPr>
+        <w:t xml:space="preserve"> </w:t>
+      </w:r>
+      <w:r>
+        <w:rPr>
+          <w:lang w:val="en-US"/>
+        </w:rPr>
+        <w:t>Magnitute of m</w:t>
+      </w:r>
+      <w:r>
+        <w:rPr>
+          <w:lang w:val="en-US"/>
+        </w:rPr>
+        <w:t>agnetic flux density</w:t>
+      </w:r>
+      <w:r>
+        <w:rPr>
+          <w:lang w:val="en-US"/>
+        </w:rPr>
+        <w:t xml:space="preserve"> on L1 </w:t>
+      </w:r>
+    </w:p>
+    <w:p>
+      <w:pPr>
+        <w:rPr>
+          <w:lang w:val="en-US"/>
+        </w:rPr>
+      </w:pPr>
+      <w:r>
+        <w:rPr>
+          <w:lang w:val="en-US"/>
+        </w:rPr>
+        <w:t>From figure 8</w:t>
+      </w:r>
+      <w:r>
+        <w:rPr>
+          <w:lang w:val="en-US"/>
+        </w:rPr>
+        <w:t>,</w:t>
+      </w:r>
+      <w:r>
+        <w:rPr>
+          <w:lang w:val="en-US"/>
+        </w:rPr>
+        <w:t xml:space="preserve"> </w:t>
+      </w:r>
+      <w:r>
+        <w:rPr>
+          <w:lang w:val="en-US"/>
+        </w:rPr>
+        <w:t xml:space="preserve">average </w:t>
+      </w:r>
+      <w:r>
+        <w:rPr>
+          <w:lang w:val="en-US"/>
+        </w:rPr>
+        <w:t>magnetic flux</w:t>
+      </w:r>
+      <w:r>
+        <w:rPr>
+          <w:lang w:val="en-US"/>
+        </w:rPr>
+        <w:t xml:space="preserve"> density on the core is calculated as 473.2 mT. Then  with following formula reluctance is calculated. (N = 20, I = 0.435A, B = 0.473.2T, A = 138mm^2)</w:t>
+      </w:r>
+    </w:p>
+    <w:p>
+      <w:pPr>
+        <w:rPr>
+          <w:lang w:val="en-US"/>
+        </w:rPr>
+      </w:pPr>
+      <m:oMathPara>
+        <m:oMath>
+          <m:r>
+            <w:rPr>
+              <w:rFonts w:ascii="Cambria Math" w:hAnsi="Cambria Math"/>
+              <w:lang w:val="en-US"/>
+            </w:rPr>
+            <m:t>R=</m:t>
+          </m:r>
+          <m:f>
+            <m:fPr>
+              <m:ctrlPr>
+                <w:rPr>
+                  <w:rFonts w:ascii="Cambria Math" w:hAnsi="Cambria Math"/>
+                  <w:i/>
+                  <w:lang w:val="en-US"/>
+                </w:rPr>
+              </m:ctrlPr>
+            </m:fPr>
+            <m:num>
+              <m:r>
+                <w:rPr>
+                  <w:rFonts w:ascii="Cambria Math" w:hAnsi="Cambria Math"/>
+                  <w:lang w:val="en-US"/>
+                </w:rPr>
+                <m:t>N*I</m:t>
+              </m:r>
+            </m:num>
+            <m:den>
+              <m:r>
+                <w:rPr>
+                  <w:rFonts w:ascii="Cambria Math" w:hAnsi="Cambria Math"/>
+                  <w:lang w:val="en-US"/>
+                </w:rPr>
+                <m:t>B*A</m:t>
+              </m:r>
+            </m:den>
+          </m:f>
+        </m:oMath>
+      </m:oMathPara>
+    </w:p>
+    <w:p>
+      <w:pPr>
+        <w:rPr>
+          <w:rFonts w:ascii="Times New Roman" w:hAnsi="Times New Roman"/>
+          <w:lang w:val="en-US"/>
+        </w:rPr>
+      </w:pPr>
+      <w:r>
+        <w:rPr>
+          <w:rFonts w:ascii="Times New Roman" w:hAnsi="Times New Roman"/>
+          <w:lang w:val="en-US"/>
+        </w:rPr>
+        <w:t xml:space="preserve">Reluctance is found as R = 133.22 * 10^3, then with following formula, total inductance is </w:t>
+      </w:r>
+      <w:r>
+        <w:rPr>
+          <w:rFonts w:ascii="Times New Roman" w:hAnsi="Times New Roman"/>
+          <w:b/>
+          <w:lang w:val="en-US"/>
+        </w:rPr>
+        <w:t>3mH</w:t>
+      </w:r>
+      <w:r>
+        <w:rPr>
+          <w:rFonts w:ascii="Times New Roman" w:hAnsi="Times New Roman"/>
+          <w:lang w:val="en-US"/>
+        </w:rPr>
+        <w:t xml:space="preserve"> as founded analytically.</w:t>
+      </w:r>
+    </w:p>
+    <w:p>
+      <w:pPr>
+        <w:rPr>
+          <w:rFonts w:ascii="Times New Roman" w:hAnsi="Times New Roman"/>
+          <w:lang w:val="en-US"/>
+        </w:rPr>
+      </w:pPr>
+      <m:oMathPara>
+        <m:oMath>
+          <m:r>
+            <w:rPr>
+              <w:rFonts w:ascii="Cambria Math" w:hAnsi="Cambria Math"/>
+              <w:lang w:val="en-US"/>
+            </w:rPr>
+            <m:t>L=</m:t>
+          </m:r>
+          <m:f>
+            <m:fPr>
+              <m:ctrlPr>
+                <w:rPr>
+                  <w:rFonts w:ascii="Cambria Math" w:hAnsi="Cambria Math"/>
+                  <w:i/>
+                  <w:lang w:val="en-US"/>
+                </w:rPr>
+              </m:ctrlPr>
+            </m:fPr>
+            <m:num>
+              <m:sSup>
+                <m:sSupPr>
+                  <m:ctrlPr>
+                    <w:rPr>
+                      <w:rFonts w:ascii="Cambria Math" w:hAnsi="Cambria Math"/>
+                      <w:i/>
+                      <w:lang w:val="en-US"/>
+                    </w:rPr>
+                  </m:ctrlPr>
+                </m:sSupPr>
+                <m:e>
+                  <m:r>
+                    <w:rPr>
+                      <w:rFonts w:ascii="Cambria Math" w:hAnsi="Cambria Math"/>
+                      <w:lang w:val="en-US"/>
+                    </w:rPr>
+                    <m:t>N</m:t>
+                  </m:r>
+                </m:e>
+                <m:sup>
+                  <m:r>
+                    <w:rPr>
+                      <w:rFonts w:ascii="Cambria Math" w:hAnsi="Cambria Math"/>
+                      <w:lang w:val="en-US"/>
+                    </w:rPr>
+                    <m:t>2</m:t>
+                  </m:r>
+                </m:sup>
+              </m:sSup>
+            </m:num>
+            <m:den>
+              <m:r>
+                <w:rPr>
+                  <w:rFonts w:ascii="Cambria Math" w:hAnsi="Cambria Math"/>
+                  <w:lang w:val="en-US"/>
+                </w:rPr>
+                <m:t>R</m:t>
+              </m:r>
+            </m:den>
+          </m:f>
+          <m:r>
+            <w:rPr>
+              <w:rFonts w:ascii="Cambria Math" w:hAnsi="Cambria Math"/>
+              <w:lang w:val="en-US"/>
+            </w:rPr>
+            <m:t xml:space="preserve"> </m:t>
+          </m:r>
+        </m:oMath>
+      </m:oMathPara>
+    </w:p>
+    <w:p>
+      <w:pPr>
+        <w:keepNext/>
+      </w:pPr>
+      <w:r>
+        <w:rPr>
+          <w:rFonts w:ascii="Times New Roman" w:hAnsi="Times New Roman"/>
+          <w:noProof/>
+          <w:lang w:eastAsia="tr-TR"/>
+        </w:rPr>
+        <w:drawing>
+          <wp:inline distT="0" distB="0" distL="0" distR="0">
+            <wp:extent cx="2628900" cy="1231900"/>
+            <wp:effectExtent l="19050" t="0" r="0" b="0"/>
+            <wp:docPr id="53" name="Resim 53"/>
+            <wp:cNvGraphicFramePr>
+              <a:graphicFrameLocks xmlns:a="http://schemas.openxmlformats.org/drawingml/2006/main" noChangeAspect="1"/>
+            </wp:cNvGraphicFramePr>
+            <a:graphic xmlns:a="http://schemas.openxmlformats.org/drawingml/2006/main">
+              <a:graphicData uri="http://schemas.openxmlformats.org/drawingml/2006/picture">
+                <pic:pic xmlns:pic="http://schemas.openxmlformats.org/drawingml/2006/picture">
+                  <pic:nvPicPr>
+                    <pic:cNvPr id="0" name="Picture 53"/>
+                    <pic:cNvPicPr>
+                      <a:picLocks noChangeAspect="1" noChangeArrowheads="1"/>
+                    </pic:cNvPicPr>
+                  </pic:nvPicPr>
+                  <pic:blipFill>
+                    <a:blip r:embed="rId14"/>
+                    <a:srcRect/>
+                    <a:stretch>
+                      <a:fillRect/>
+                    </a:stretch>
+                  </pic:blipFill>
+                  <pic:spPr bwMode="auto">
+                    <a:xfrm>
+                      <a:off x="0" y="0"/>
+                      <a:ext cx="2628900" cy="1231900"/>
+                    </a:xfrm>
+                    <a:prstGeom prst="rect">
+                      <a:avLst/>
+                    </a:prstGeom>
+                    <a:noFill/>
+                    <a:ln w="9525">
+                      <a:noFill/>
+                      <a:miter lim="800000"/>
+                      <a:headEnd/>
+                      <a:tailEnd/>
+                    </a:ln>
+                  </pic:spPr>
+                </pic:pic>
+              </a:graphicData>
+            </a:graphic>
+          </wp:inline>
+        </w:drawing>
+      </w:r>
+      <w:r>
+        <w:rPr>
+          <w:rFonts w:ascii="Times New Roman" w:hAnsi="Times New Roman"/>
+          <w:noProof/>
+          <w:lang w:eastAsia="tr-TR"/>
+        </w:rPr>
+        <w:drawing>
+          <wp:inline distT="0" distB="0" distL="0" distR="0">
+            <wp:extent cx="2609850" cy="1200150"/>
+            <wp:effectExtent l="19050" t="0" r="0" b="0"/>
+            <wp:docPr id="1" name="Resim 56"/>
+            <wp:cNvGraphicFramePr>
+              <a:graphicFrameLocks xmlns:a="http://schemas.openxmlformats.org/drawingml/2006/main" noChangeAspect="1"/>
+            </wp:cNvGraphicFramePr>
+            <a:graphic xmlns:a="http://schemas.openxmlformats.org/drawingml/2006/main">
+              <a:graphicData uri="http://schemas.openxmlformats.org/drawingml/2006/picture">
+                <pic:pic xmlns:pic="http://schemas.openxmlformats.org/drawingml/2006/picture">
+                  <pic:nvPicPr>
+                    <pic:cNvPr id="0" name="Picture 56"/>
+                    <pic:cNvPicPr>
+                      <a:picLocks noChangeAspect="1" noChangeArrowheads="1"/>
+                    </pic:cNvPicPr>
+                  </pic:nvPicPr>
+                  <pic:blipFill>
+                    <a:blip r:embed="rId15"/>
+                    <a:srcRect/>
+                    <a:stretch>
+                      <a:fillRect/>
+                    </a:stretch>
+                  </pic:blipFill>
+                  <pic:spPr bwMode="auto">
+                    <a:xfrm>
+                      <a:off x="0" y="0"/>
+                      <a:ext cx="2609850" cy="1200150"/>
+                    </a:xfrm>
+                    <a:prstGeom prst="rect">
+                      <a:avLst/>
+                    </a:prstGeom>
+                    <a:noFill/>
+                    <a:ln w="9525">
+                      <a:noFill/>
+                      <a:miter lim="800000"/>
+                      <a:headEnd/>
+                      <a:tailEnd/>
+                    </a:ln>
+                  </pic:spPr>
+                </pic:pic>
+              </a:graphicData>
+            </a:graphic>
+          </wp:inline>
+        </w:drawing>
+      </w:r>
+    </w:p>
+    <w:p>
+      <w:pPr>
+        <w:pStyle w:val="ResimYazs"/>
+        <w:jc w:val="center"/>
+        <w:rPr>
+          <w:lang w:val="en-US"/>
+        </w:rPr>
+      </w:pPr>
+      <w:r>
+        <w:t xml:space="preserve">Figure  </w:t>
+      </w:r>
       <w:fldSimple w:instr=" SEQ Figure_ \* ARABIC ">
         <w:r>
           <w:rPr>
             <w:noProof/>
           </w:rPr>
-          <w:t>8</w:t>
+          <w:t>9</w:t>
         </w:r>
       </w:fldSimple>
       <w:r>
-        <w:t>: Calculated magnetic energy from flux on L1 for 1m depth</w:t>
-      </w:r>
-    </w:p>
-    <w:p>
-      <w:r>
-        <w:t xml:space="preserve">Avarege energy is calculated </w:t>
-      </w:r>
-      <w:r>
-        <w:t xml:space="preserve">20.18 J per m^3 but chosen core depth is 18mm, so that avarege energy for this core is 0.363J </w:t>
+        <w:t xml:space="preserve">. </w:t>
+      </w:r>
+      <w:r>
+        <w:rPr>
+          <w:lang w:val="en-US"/>
+        </w:rPr>
+        <w:t>Magnitute of m</w:t>
+      </w:r>
+      <w:r>
+        <w:rPr>
+          <w:lang w:val="en-US"/>
+        </w:rPr>
+        <w:t>agnetic flux density on L</w:t>
+      </w:r>
+      <w:r>
+        <w:rPr>
+          <w:lang w:val="en-US"/>
+        </w:rPr>
+        <w:t>2(left) and L3(right)</w:t>
+      </w:r>
+    </w:p>
+    <w:p>
+      <w:pPr>
+        <w:rPr>
+          <w:lang w:val="en-US"/>
+        </w:rPr>
+      </w:pPr>
+    </w:p>
+    <w:p>
+      <w:pPr>
+        <w:rPr>
+          <w:lang w:val="en-US"/>
+        </w:rPr>
+      </w:pPr>
+      <w:r>
+        <w:rPr>
+          <w:lang w:val="en-US"/>
+        </w:rPr>
+        <w:t>Avarege magnetic flux density on L2 is 459uT and on L3 is 243uT, then total leakage magnetic flux density is 702uT.</w:t>
       </w:r>
     </w:p>
     <w:p>
@@ -4539,13 +5263,22 @@
           <w:lang w:val="en-US"/>
         </w:rPr>
       </w:pPr>
-      <w:r>
+    </w:p>
+    <w:p>
+      <w:pPr>
         <w:rPr>
           <w:rFonts w:ascii="Times New Roman" w:hAnsi="Times New Roman"/>
           <w:lang w:val="en-US"/>
         </w:rPr>
-        <w:tab/>
-      </w:r>
+      </w:pPr>
+    </w:p>
+    <w:p>
+      <w:pPr>
+        <w:rPr>
+          <w:rFonts w:ascii="Times New Roman" w:hAnsi="Times New Roman"/>
+          <w:lang w:val="en-US"/>
+        </w:rPr>
+      </w:pPr>
     </w:p>
     <w:p>
       <w:pPr>
@@ -4594,6 +5327,7 @@
           <w:sz w:val="24"/>
           <w:lang w:val="en-US"/>
         </w:rPr>
+        <w:lastRenderedPageBreak/>
         <w:t xml:space="preserve">Question 2 </w:t>
       </w:r>
     </w:p>
@@ -4888,14 +5622,7 @@
               <w:rPr>
                 <w:lang w:val="en-US"/>
               </w:rPr>
-              <w:t xml:space="preserve">Core cross </w:t>
-            </w:r>
-            <w:r>
-              <w:rPr>
-                <w:lang w:val="en-US"/>
-              </w:rPr>
-              <w:lastRenderedPageBreak/>
-              <w:t>section</w:t>
+              <w:t>Core cross section</w:t>
             </w:r>
           </w:p>
         </w:tc>
@@ -4913,15 +5640,7 @@
               <w:rPr>
                 <w:lang w:val="en-US"/>
               </w:rPr>
-              <w:lastRenderedPageBreak/>
-              <w:t xml:space="preserve">Cross section area effects reluctance, flux, inductance of the transformer, these parameters are so critically for magnetic circuits and also size  and core loss of </w:t>
-            </w:r>
-            <w:r>
-              <w:rPr>
-                <w:lang w:val="en-US"/>
-              </w:rPr>
-              <w:lastRenderedPageBreak/>
-              <w:t>the transformer, it should be optimized</w:t>
+              <w:t>Cross section area effects reluctance, flux, inductance of the transformer, these parameters are so critically for magnetic circuits and also size  and core loss of the transformer, it should be optimized</w:t>
             </w:r>
           </w:p>
         </w:tc>
@@ -4941,7 +5660,6 @@
               <w:rPr>
                 <w:lang w:val="en-US"/>
               </w:rPr>
-              <w:lastRenderedPageBreak/>
               <w:t>N1, N2</w:t>
             </w:r>
           </w:p>
@@ -5044,10 +5762,41 @@
     </w:tbl>
     <w:p>
       <w:pPr>
-        <w:rPr>
-          <w:lang w:val="en-US"/>
-        </w:rPr>
-      </w:pPr>
+        <w:jc w:val="center"/>
+        <w:rPr>
+          <w:rFonts w:ascii="Times New Roman" w:hAnsi="Times New Roman"/>
+          <w:b/>
+          <w:sz w:val="18"/>
+          <w:lang w:val="en-US"/>
+        </w:rPr>
+      </w:pPr>
+      <w:r>
+        <w:rPr>
+          <w:rFonts w:ascii="Times New Roman" w:hAnsi="Times New Roman"/>
+          <w:b/>
+          <w:sz w:val="18"/>
+          <w:lang w:val="en-US"/>
+        </w:rPr>
+        <w:t xml:space="preserve">Table 1. </w:t>
+      </w:r>
+      <w:r>
+        <w:rPr>
+          <w:rFonts w:ascii="Times New Roman" w:hAnsi="Times New Roman"/>
+          <w:b/>
+          <w:sz w:val="18"/>
+          <w:lang w:val="en-US"/>
+        </w:rPr>
+        <w:t>Important Input Parameters of Transformer D</w:t>
+      </w:r>
+      <w:r>
+        <w:rPr>
+          <w:rFonts w:ascii="Times New Roman" w:hAnsi="Times New Roman"/>
+          <w:b/>
+          <w:sz w:val="18"/>
+          <w:lang w:val="en-US"/>
+        </w:rPr>
+        <w:t>esign</w:t>
+      </w:r>
     </w:p>
     <w:p>
       <w:pPr>
@@ -5202,7 +5951,6 @@
         <w:rPr>
           <w:lang w:val="en-US"/>
         </w:rPr>
-        <w:lastRenderedPageBreak/>
         <w:t>Reference</w:t>
       </w:r>
       <w:bookmarkEnd w:id="14"/>
@@ -5234,7 +5982,7 @@
       </w:pPr>
     </w:p>
     <w:sectPr>
-      <w:footerReference w:type="default" r:id="rId14"/>
+      <w:footerReference w:type="default" r:id="rId16"/>
       <w:pgSz w:w="11906" w:h="16838"/>
       <w:pgMar w:top="1417" w:right="1417" w:bottom="1417" w:left="1417" w:header="708" w:footer="708" w:gutter="0"/>
       <w:cols w:space="708"/>
@@ -5885,6 +6633,16 @@
       </w:tblCellMar>
     </w:tblPr>
   </w:style>
+  <w:style w:type="character" w:styleId="YerTutucuMetni">
+    <w:name w:val="Placeholder Text"/>
+    <w:basedOn w:val="VarsaylanParagrafYazTipi"/>
+    <w:uiPriority w:val="99"/>
+    <w:semiHidden/>
+    <w:rsid w:val="003D17EA"/>
+    <w:rPr>
+      <w:color w:val="808080"/>
+    </w:rPr>
+  </w:style>
 </w:styles>
 </file>
 

</xml_diff>